<commit_message>
all text is now moved into a single notebook will add in next commit
</commit_message>
<xml_diff>
--- a/notebooks/results_v2.docx
+++ b/notebooks/results_v2.docx
@@ -550,6 +550,53 @@
       <w:r>
         <w:drawing>
           <wp:inline>
+            <wp:extent cx="12700" cy="12700"/>
+            <wp:effectExtent b="0" l="0" r="0" t="0"/>
+            <wp:docPr descr="" title="" id="1" name="Picture"/>
+            <a:graphic>
+              <a:graphicData uri="http://schemas.openxmlformats.org/drawingml/2006/picture">
+                <pic:pic>
+                  <pic:nvPicPr>
+                    <pic:cNvPr descr="anchor.png" id="0" name="Picture"/>
+                    <pic:cNvPicPr>
+                      <a:picLocks noChangeArrowheads="1" noChangeAspect="1"/>
+                    </pic:cNvPicPr>
+                  </pic:nvPicPr>
+                  <pic:blipFill>
+                    <a:blip r:embed="rId22"/>
+                    <a:stretch>
+                      <a:fillRect/>
+                    </a:stretch>
+                  </pic:blipFill>
+                  <pic:spPr bwMode="auto">
+                    <a:xfrm>
+                      <a:off x="0" y="0"/>
+                      <a:ext cx="12700" cy="12700"/>
+                    </a:xfrm>
+                    <a:prstGeom prst="rect">
+                      <a:avLst/>
+                    </a:prstGeom>
+                    <a:noFill/>
+                    <a:ln w="9525">
+                      <a:noFill/>
+                      <a:headEnd/>
+                      <a:tailEnd/>
+                    </a:ln>
+                  </pic:spPr>
+                </pic:pic>
+              </a:graphicData>
+            </a:graphic>
+          </wp:inline>
+        </w:drawing>
+      </w:r>
+    </w:p>
+    <w:p>
+      <w:pPr>
+        <w:pStyle w:val="BodyText"/>
+      </w:pPr>
+      <w:r>
+        <w:drawing>
+          <wp:inline>
             <wp:extent cx="5943600" cy="6832405"/>
             <wp:effectExtent b="0" l="0" r="0" t="0"/>
             <wp:docPr descr="" title="" id="1" name="Picture"/>
@@ -563,7 +610,7 @@
                     </pic:cNvPicPr>
                   </pic:nvPicPr>
                   <pic:blipFill>
-                    <a:blip r:embed="rId22"/>
+                    <a:blip r:embed="rId23"/>
                     <a:stretch>
                       <a:fillRect/>
                     </a:stretch>
@@ -662,7 +709,7 @@
                     </pic:cNvPicPr>
                   </pic:nvPicPr>
                   <pic:blipFill>
-                    <a:blip r:embed="rId23"/>
+                    <a:blip r:embed="rId24"/>
                     <a:stretch>
                       <a:fillRect/>
                     </a:stretch>
@@ -721,7 +768,7 @@
       <w:pPr>
         <w:pStyle w:val="Heading2"/>
       </w:pPr>
-      <w:bookmarkStart w:id="24" w:name="de-novo-transcriptomes-improve-sample-mapping-rates"/>
+      <w:bookmarkStart w:id="25" w:name="de-novo-transcriptomes-improve-sample-mapping-rates"/>
       <w:r>
         <w:rPr>
           <w:i/>
@@ -734,7 +781,7 @@
       <w:r>
         <w:t xml:space="preserve">transcriptomes improve sample mapping rates</w:t>
       </w:r>
-      <w:bookmarkEnd w:id="24"/>
+      <w:bookmarkEnd w:id="25"/>
     </w:p>
     <w:p>
       <w:pPr>
@@ -756,7 +803,7 @@
                     </pic:cNvPicPr>
                   </pic:nvPicPr>
                   <pic:blipFill>
-                    <a:blip r:embed="rId25"/>
+                    <a:blip r:embed="rId26"/>
                     <a:stretch>
                       <a:fillRect/>
                     </a:stretch>
@@ -848,11 +895,11 @@
       <w:pPr>
         <w:pStyle w:val="Heading2"/>
       </w:pPr>
-      <w:bookmarkStart w:id="26" w:name="novel-isoforms-in-ocular-tissues"/>
+      <w:bookmarkStart w:id="27" w:name="novel-isoforms-in-ocular-tissues"/>
       <w:r>
         <w:t xml:space="preserve">Novel Isoforms in Ocular tissues</w:t>
       </w:r>
-      <w:bookmarkEnd w:id="26"/>
+      <w:bookmarkEnd w:id="27"/>
     </w:p>
     <w:p>
       <w:pPr>
@@ -874,7 +921,7 @@
                     </pic:cNvPicPr>
                   </pic:nvPicPr>
                   <pic:blipFill>
-                    <a:blip r:embed="rId27"/>
+                    <a:blip r:embed="rId28"/>
                     <a:stretch>
                       <a:fillRect/>
                     </a:stretch>
@@ -945,7 +992,7 @@
       <w:pPr>
         <w:pStyle w:val="Heading2"/>
       </w:pPr>
-      <w:bookmarkStart w:id="28" w:name="a-companion-visualization-tool-enables-easy-use-of-de-novo-transcriptomes"/>
+      <w:bookmarkStart w:id="29" w:name="a-companion-visualization-tool-enables-easy-use-of-de-novo-transcriptomes"/>
       <w:r>
         <w:t xml:space="preserve">A companion visualization tool enables easy use of</w:t>
       </w:r>
@@ -964,7 +1011,7 @@
       <w:r>
         <w:t xml:space="preserve">transcriptomes</w:t>
       </w:r>
-      <w:bookmarkEnd w:id="28"/>
+      <w:bookmarkEnd w:id="29"/>
     </w:p>
     <w:p>
       <w:pPr>
@@ -986,7 +1033,7 @@
                     </pic:cNvPicPr>
                   </pic:nvPicPr>
                   <pic:blipFill>
-                    <a:blip r:embed="rId29"/>
+                    <a:blip r:embed="rId30"/>
                     <a:stretch>
                       <a:fillRect/>
                     </a:stretch>
@@ -2811,6 +2858,11 @@
       <w:sz w:val="20"/>
     </w:rPr>
   </w:style>
+  <w:style w:type="paragraph" w:customStyle="1" w:styleId="Anchor1Start">
+    <w:name w:val="Anchor1Start"/>
+    <w:basedOn w:val="BodyText"/>
+    <w:qFormat/>
+  </w:style>
   <w:style w:type="character" w:customStyle="1" w:styleId="CaptionCustom">
     <w:name w:val="CaptionCustom"/>
     <w:basedOn w:val="BodyTextChar"/>

</xml_diff>